<commit_message>
working on linking the apis now
</commit_message>
<xml_diff>
--- a/was-cis2021-checklist.docx
+++ b/was-cis2021-checklist.docx
@@ -210,7 +210,6 @@
             <w:r>
               <w:t xml:space="preserve">in the </w:t>
             </w:r>
-            <w:proofErr w:type="spellStart"/>
             <w:r>
               <w:rPr>
                 <w:b/>
@@ -218,7 +217,6 @@
               </w:rPr>
               <w:t>ThAmCo.Events</w:t>
             </w:r>
-            <w:proofErr w:type="spellEnd"/>
             <w:r>
               <w:t xml:space="preserve"> project </w:t>
             </w:r>
@@ -618,6 +616,9 @@
               <w:spacing w:after="0"/>
               <w:jc w:val="center"/>
             </w:pPr>
+            <w:r>
+              <w:t>x</w:t>
+            </w:r>
           </w:p>
         </w:tc>
         <w:tc>
@@ -650,29 +651,13 @@
               <w:spacing w:after="0"/>
             </w:pPr>
             <w:r>
-              <w:t>Web Services (</w:t>
-            </w:r>
-            <w:proofErr w:type="spellStart"/>
-            <w:r>
-              <w:t>ThAmCo.Catering</w:t>
-            </w:r>
-            <w:proofErr w:type="spellEnd"/>
-            <w:r>
-              <w:t xml:space="preserve">) to </w:t>
+              <w:t xml:space="preserve">Web Services (ThAmCo.Catering) to </w:t>
             </w:r>
             <w:r>
               <w:t>c</w:t>
             </w:r>
             <w:r>
-              <w:t xml:space="preserve">reate, edit, </w:t>
-            </w:r>
-            <w:proofErr w:type="gramStart"/>
-            <w:r>
-              <w:t>delete</w:t>
-            </w:r>
-            <w:proofErr w:type="gramEnd"/>
-            <w:r>
-              <w:t xml:space="preserve"> and list food items - see the ERD above for details</w:t>
+              <w:t>reate, edit, delete and list food items - see the ERD above for details</w:t>
             </w:r>
             <w:r>
               <w:t xml:space="preserve">; </w:t>
@@ -688,6 +673,9 @@
               <w:spacing w:after="0"/>
               <w:jc w:val="center"/>
             </w:pPr>
+            <w:r>
+              <w:t>x</w:t>
+            </w:r>
           </w:p>
         </w:tc>
         <w:tc>
@@ -720,26 +708,10 @@
               <w:spacing w:after="0"/>
             </w:pPr>
             <w:r>
-              <w:t>Web Services (</w:t>
-            </w:r>
-            <w:proofErr w:type="spellStart"/>
-            <w:r>
-              <w:t>ThAmCo.Catering</w:t>
-            </w:r>
-            <w:proofErr w:type="spellEnd"/>
-            <w:r>
-              <w:t>) to c</w:t>
-            </w:r>
-            <w:r>
-              <w:t xml:space="preserve">reate, edit, </w:t>
-            </w:r>
-            <w:proofErr w:type="gramStart"/>
-            <w:r>
-              <w:t>delete</w:t>
-            </w:r>
-            <w:proofErr w:type="gramEnd"/>
-            <w:r>
-              <w:t xml:space="preserve"> </w:t>
+              <w:t>Web Services (ThAmCo.Catering) to c</w:t>
+            </w:r>
+            <w:r>
+              <w:t xml:space="preserve">reate, edit, delete </w:t>
             </w:r>
             <w:r>
               <w:t>and list the details of food Menus - see the ERD above for details</w:t>
@@ -758,6 +730,9 @@
               <w:spacing w:after="0"/>
               <w:jc w:val="center"/>
             </w:pPr>
+            <w:r>
+              <w:t>x</w:t>
+            </w:r>
           </w:p>
         </w:tc>
         <w:tc>
@@ -790,15 +765,7 @@
               <w:spacing w:after="0"/>
             </w:pPr>
             <w:r>
-              <w:t>Web Services (</w:t>
-            </w:r>
-            <w:proofErr w:type="spellStart"/>
-            <w:r>
-              <w:t>ThAmCo.Catering</w:t>
-            </w:r>
-            <w:proofErr w:type="spellEnd"/>
-            <w:r>
-              <w:t>) to a</w:t>
+              <w:t>Web Services (ThAmCo.Catering) to a</w:t>
             </w:r>
             <w:r>
               <w:t xml:space="preserve">dd and remove </w:t>
@@ -826,6 +793,9 @@
               <w:spacing w:after="0"/>
               <w:jc w:val="center"/>
             </w:pPr>
+            <w:r>
+              <w:t>x</w:t>
+            </w:r>
           </w:p>
         </w:tc>
         <w:tc>
@@ -858,38 +828,25 @@
               <w:spacing w:after="0"/>
             </w:pPr>
             <w:r>
-              <w:t>Web Services (</w:t>
-            </w:r>
-            <w:proofErr w:type="spellStart"/>
-            <w:r>
-              <w:t>ThAmCo.Catering</w:t>
-            </w:r>
-            <w:proofErr w:type="spellEnd"/>
-            <w:r>
-              <w:t>) to b</w:t>
-            </w:r>
-            <w:r>
-              <w:t xml:space="preserve">ook, edit and cancel Food for an Event - see the ERD above for details.  The service should return the </w:t>
-            </w:r>
-            <w:proofErr w:type="spellStart"/>
-            <w:r>
-              <w:t>FoodBookingId</w:t>
-            </w:r>
-            <w:proofErr w:type="spellEnd"/>
-            <w:r>
-              <w:t xml:space="preserve"> as confirmation of the booking;</w:t>
-            </w:r>
-          </w:p>
-        </w:tc>
-        <w:tc>
-          <w:tcPr>
-            <w:tcW w:w="1276" w:type="dxa"/>
-          </w:tcPr>
-          <w:p>
-            <w:pPr>
-              <w:spacing w:after="0"/>
-              <w:jc w:val="center"/>
-            </w:pPr>
+              <w:t>Web Services (ThAmCo.Catering) to b</w:t>
+            </w:r>
+            <w:r>
+              <w:t>ook, edit and cancel Food for an Event - see the ERD above for details.  The service should return the FoodBookingId as confirmation of the booking;</w:t>
+            </w:r>
+          </w:p>
+        </w:tc>
+        <w:tc>
+          <w:tcPr>
+            <w:tcW w:w="1276" w:type="dxa"/>
+          </w:tcPr>
+          <w:p>
+            <w:pPr>
+              <w:spacing w:after="0"/>
+              <w:jc w:val="center"/>
+            </w:pPr>
+            <w:r>
+              <w:t>x</w:t>
+            </w:r>
           </w:p>
         </w:tc>
         <w:tc>
@@ -923,15 +880,7 @@
             </w:pPr>
             <w:r>
               <w:lastRenderedPageBreak/>
-              <w:t xml:space="preserve">Create, </w:t>
-            </w:r>
-            <w:proofErr w:type="gramStart"/>
-            <w:r>
-              <w:t>list</w:t>
-            </w:r>
-            <w:proofErr w:type="gramEnd"/>
-            <w:r>
-              <w:t xml:space="preserve"> and edit </w:t>
+              <w:t xml:space="preserve">Create, list and edit </w:t>
             </w:r>
             <w:r>
               <w:t>Guest</w:t>
@@ -950,6 +899,9 @@
               <w:spacing w:after="0"/>
               <w:jc w:val="center"/>
             </w:pPr>
+            <w:r>
+              <w:t>x</w:t>
+            </w:r>
           </w:p>
         </w:tc>
         <w:tc>
@@ -982,27 +934,22 @@
               <w:spacing w:after="0"/>
             </w:pPr>
             <w:r>
-              <w:t xml:space="preserve">Create a new Event, specifying as a minimum its title, date and </w:t>
-            </w:r>
-            <w:proofErr w:type="spellStart"/>
-            <w:r>
-              <w:t>EventType</w:t>
-            </w:r>
-            <w:proofErr w:type="spellEnd"/>
-            <w:r>
-              <w:t>;</w:t>
-            </w:r>
-          </w:p>
-        </w:tc>
-        <w:tc>
-          <w:tcPr>
-            <w:tcW w:w="1276" w:type="dxa"/>
-          </w:tcPr>
-          <w:p>
-            <w:pPr>
-              <w:spacing w:after="0"/>
-              <w:jc w:val="center"/>
-            </w:pPr>
+              <w:t>Create a new Event, specifying as a minimum its title, date and EventType;</w:t>
+            </w:r>
+          </w:p>
+        </w:tc>
+        <w:tc>
+          <w:tcPr>
+            <w:tcW w:w="1276" w:type="dxa"/>
+          </w:tcPr>
+          <w:p>
+            <w:pPr>
+              <w:spacing w:after="0"/>
+              <w:jc w:val="center"/>
+            </w:pPr>
+            <w:r>
+              <w:t>x</w:t>
+            </w:r>
           </w:p>
         </w:tc>
         <w:tc>
@@ -1048,6 +995,9 @@
               <w:spacing w:after="0"/>
               <w:jc w:val="center"/>
             </w:pPr>
+            <w:r>
+              <w:t>x</w:t>
+            </w:r>
           </w:p>
         </w:tc>
         <w:tc>
@@ -1099,6 +1049,9 @@
               <w:spacing w:after="0"/>
               <w:jc w:val="center"/>
             </w:pPr>
+            <w:r>
+              <w:t>x</w:t>
+            </w:r>
           </w:p>
         </w:tc>
         <w:tc>
@@ -1144,6 +1097,9 @@
               <w:spacing w:after="0"/>
               <w:jc w:val="center"/>
             </w:pPr>
+            <w:r>
+              <w:t>x</w:t>
+            </w:r>
           </w:p>
         </w:tc>
         <w:tc>
@@ -1195,6 +1151,9 @@
               <w:spacing w:after="0"/>
               <w:jc w:val="center"/>
             </w:pPr>
+            <w:r>
+              <w:t>x</w:t>
+            </w:r>
           </w:p>
         </w:tc>
         <w:tc>
@@ -1347,6 +1306,9 @@
               <w:spacing w:after="0"/>
               <w:jc w:val="center"/>
             </w:pPr>
+            <w:r>
+              <w:t>x</w:t>
+            </w:r>
           </w:p>
         </w:tc>
         <w:tc>
@@ -1381,14 +1343,12 @@
             <w:r>
               <w:t xml:space="preserve">Reserve an appropriate, available Venue for an Event via the </w:t>
             </w:r>
-            <w:proofErr w:type="spellStart"/>
             <w:r>
               <w:rPr>
                 <w:i/>
               </w:rPr>
               <w:t>ThAmCo.Venues</w:t>
             </w:r>
-            <w:proofErr w:type="spellEnd"/>
             <w:r>
               <w:t xml:space="preserve"> web service, freeing any previously associated Venue;</w:t>
             </w:r>
@@ -1480,27 +1440,22 @@
               <w:spacing w:after="0"/>
             </w:pPr>
             <w:r>
-              <w:t xml:space="preserve">Create, </w:t>
-            </w:r>
-            <w:proofErr w:type="gramStart"/>
-            <w:r>
-              <w:t>list</w:t>
-            </w:r>
-            <w:proofErr w:type="gramEnd"/>
-            <w:r>
-              <w:t xml:space="preserve"> and edit Staff;</w:t>
-            </w:r>
-          </w:p>
-        </w:tc>
-        <w:tc>
-          <w:tcPr>
-            <w:tcW w:w="1276" w:type="dxa"/>
-          </w:tcPr>
-          <w:p>
-            <w:pPr>
-              <w:spacing w:after="0"/>
-              <w:jc w:val="center"/>
-            </w:pPr>
+              <w:t>Create, list and edit Staff;</w:t>
+            </w:r>
+          </w:p>
+        </w:tc>
+        <w:tc>
+          <w:tcPr>
+            <w:tcW w:w="1276" w:type="dxa"/>
+          </w:tcPr>
+          <w:p>
+            <w:pPr>
+              <w:spacing w:after="0"/>
+              <w:jc w:val="center"/>
+            </w:pPr>
+            <w:r>
+              <w:t>x</w:t>
+            </w:r>
           </w:p>
         </w:tc>
         <w:tc>
@@ -1949,15 +1904,7 @@
               <w:spacing w:after="0"/>
             </w:pPr>
             <w:r>
-              <w:t xml:space="preserve">Display a detailed list of available Venues, filtered by </w:t>
-            </w:r>
-            <w:proofErr w:type="spellStart"/>
-            <w:r>
-              <w:t>EventType</w:t>
-            </w:r>
-            <w:proofErr w:type="spellEnd"/>
-            <w:r>
-              <w:t xml:space="preserve"> and date range, and then create a new Event by picking a result;</w:t>
+              <w:t>Display a detailed list of available Venues, filtered by EventType and date range, and then create a new Event by picking a result;</w:t>
             </w:r>
           </w:p>
         </w:tc>
@@ -3508,21 +3455,6 @@
 </file>
 
 <file path=customXml/item1.xml><?xml version="1.0" encoding="utf-8"?>
-<?mso-contentType ?>
-<FormTemplates xmlns="http://schemas.microsoft.com/sharepoint/v3/contenttype/forms">
-  <Display>DocumentLibraryForm</Display>
-  <Edit>DocumentLibraryForm</Edit>
-  <New>DocumentLibraryForm</New>
-</FormTemplates>
-</file>
-
-<file path=customXml/item2.xml><?xml version="1.0" encoding="utf-8"?>
-<p:properties xmlns:p="http://schemas.microsoft.com/office/2006/metadata/properties" xmlns:xsi="http://www.w3.org/2001/XMLSchema-instance" xmlns:pc="http://schemas.microsoft.com/office/infopath/2007/PartnerControls">
-  <documentManagement/>
-</p:properties>
-</file>
-
-<file path=customXml/item3.xml><?xml version="1.0" encoding="utf-8"?>
 <ct:contentTypeSchema xmlns:ct="http://schemas.microsoft.com/office/2006/metadata/contentType" xmlns:ma="http://schemas.microsoft.com/office/2006/metadata/properties/metaAttributes" ct:_="" ma:_="" ma:contentTypeName="Document" ma:contentTypeID="0x010100C2CAB30936697E478A23B894AB542FC8" ma:contentTypeVersion="4" ma:contentTypeDescription="Create a new document." ma:contentTypeScope="" ma:versionID="f203f3fca7a20f9f21194ddd3b885766">
   <xsd:schema xmlns:xsd="http://www.w3.org/2001/XMLSchema" xmlns:xs="http://www.w3.org/2001/XMLSchema" xmlns:p="http://schemas.microsoft.com/office/2006/metadata/properties" xmlns:ns2="268b9e0f-b467-4d5d-bc07-357461ad3612" targetNamespace="http://schemas.microsoft.com/office/2006/metadata/properties" ma:root="true" ma:fieldsID="e919af2092db18f7fcd807f4e1ea8cf4" ns2:_="">
     <xsd:import namespace="268b9e0f-b467-4d5d-bc07-357461ad3612"/>
@@ -3668,24 +3600,22 @@
 </ct:contentTypeSchema>
 </file>
 
-<file path=customXml/itemProps1.xml><?xml version="1.0" encoding="utf-8"?>
-<ds:datastoreItem xmlns:ds="http://schemas.openxmlformats.org/officeDocument/2006/customXml" ds:itemID="{50B6189B-4438-4002-9378-858E6F48B7AB}">
-  <ds:schemaRefs>
-    <ds:schemaRef ds:uri="http://schemas.microsoft.com/sharepoint/v3/contenttype/forms"/>
-  </ds:schemaRefs>
-</ds:datastoreItem>
+<file path=customXml/item2.xml><?xml version="1.0" encoding="utf-8"?>
+<p:properties xmlns:p="http://schemas.microsoft.com/office/2006/metadata/properties" xmlns:xsi="http://www.w3.org/2001/XMLSchema-instance" xmlns:pc="http://schemas.microsoft.com/office/infopath/2007/PartnerControls">
+  <documentManagement/>
+</p:properties>
 </file>
 
-<file path=customXml/itemProps2.xml><?xml version="1.0" encoding="utf-8"?>
-<ds:datastoreItem xmlns:ds="http://schemas.openxmlformats.org/officeDocument/2006/customXml" ds:itemID="{8437EFFF-C627-4F35-93E2-E06482B75777}">
-  <ds:schemaRefs>
-    <ds:schemaRef ds:uri="http://schemas.microsoft.com/office/2006/metadata/properties"/>
-    <ds:schemaRef ds:uri="http://schemas.microsoft.com/office/infopath/2007/PartnerControls"/>
-  </ds:schemaRefs>
-</ds:datastoreItem>
+<file path=customXml/item3.xml><?xml version="1.0" encoding="utf-8"?>
+<?mso-contentType ?>
+<FormTemplates xmlns="http://schemas.microsoft.com/sharepoint/v3/contenttype/forms">
+  <Display>DocumentLibraryForm</Display>
+  <Edit>DocumentLibraryForm</Edit>
+  <New>DocumentLibraryForm</New>
+</FormTemplates>
 </file>
 
-<file path=customXml/itemProps3.xml><?xml version="1.0" encoding="utf-8"?>
+<file path=customXml/itemProps1.xml><?xml version="1.0" encoding="utf-8"?>
 <ds:datastoreItem xmlns:ds="http://schemas.openxmlformats.org/officeDocument/2006/customXml" ds:itemID="{54136967-C738-4C00-8500-4F5D8B0973DB}">
   <ds:schemaRefs>
     <ds:schemaRef ds:uri="http://schemas.microsoft.com/office/2006/metadata/contentType"/>
@@ -3701,4 +3631,21 @@
     <ds:schemaRef ds:uri="http://schemas.microsoft.com/internal/obd"/>
   </ds:schemaRefs>
 </ds:datastoreItem>
+</file>
+
+<file path=customXml/itemProps2.xml><?xml version="1.0" encoding="utf-8"?>
+<ds:datastoreItem xmlns:ds="http://schemas.openxmlformats.org/officeDocument/2006/customXml" ds:itemID="{8437EFFF-C627-4F35-93E2-E06482B75777}">
+  <ds:schemaRefs>
+    <ds:schemaRef ds:uri="http://schemas.microsoft.com/office/2006/metadata/properties"/>
+    <ds:schemaRef ds:uri="http://schemas.microsoft.com/office/infopath/2007/PartnerControls"/>
+  </ds:schemaRefs>
+</ds:datastoreItem>
+</file>
+
+<file path=customXml/itemProps3.xml><?xml version="1.0" encoding="utf-8"?>
+<ds:datastoreItem xmlns:ds="http://schemas.openxmlformats.org/officeDocument/2006/customXml" ds:itemID="{50B6189B-4438-4002-9378-858E6F48B7AB}">
+  <ds:schemaRefs>
+    <ds:schemaRef ds:uri="http://schemas.microsoft.com/sharepoint/v3/contenttype/forms"/>
+  </ds:schemaRefs>
+</ds:datastoreItem>
 </file>
</xml_diff>

<commit_message>
time to neaten code and add comments
</commit_message>
<xml_diff>
--- a/was-cis2021-checklist.docx
+++ b/was-cis2021-checklist.docx
@@ -29,7 +29,21 @@
         <w:rPr>
           <w:b/>
         </w:rPr>
-        <w:t xml:space="preserve">Web Apps and Services (CIS2021-N) - ThAmCo Events Assessment Element </w:t>
+        <w:t xml:space="preserve">Web Apps and Services (CIS2021-N) - </w:t>
+      </w:r>
+      <w:proofErr w:type="spellStart"/>
+      <w:r>
+        <w:rPr>
+          <w:b/>
+        </w:rPr>
+        <w:t>ThAmCo</w:t>
+      </w:r>
+      <w:proofErr w:type="spellEnd"/>
+      <w:r>
+        <w:rPr>
+          <w:b/>
+        </w:rPr>
+        <w:t xml:space="preserve"> Events Assessment Element </w:t>
       </w:r>
       <w:r>
         <w:rPr>
@@ -210,6 +224,7 @@
             <w:r>
               <w:t xml:space="preserve">in the </w:t>
             </w:r>
+            <w:proofErr w:type="spellStart"/>
             <w:r>
               <w:rPr>
                 <w:b/>
@@ -217,6 +232,7 @@
               </w:rPr>
               <w:t>ThAmCo.Events</w:t>
             </w:r>
+            <w:proofErr w:type="spellEnd"/>
             <w:r>
               <w:t xml:space="preserve"> project </w:t>
             </w:r>
@@ -651,13 +667,29 @@
               <w:spacing w:after="0"/>
             </w:pPr>
             <w:r>
-              <w:t xml:space="preserve">Web Services (ThAmCo.Catering) to </w:t>
+              <w:t>Web Services (</w:t>
+            </w:r>
+            <w:proofErr w:type="spellStart"/>
+            <w:r>
+              <w:t>ThAmCo.Catering</w:t>
+            </w:r>
+            <w:proofErr w:type="spellEnd"/>
+            <w:r>
+              <w:t xml:space="preserve">) to </w:t>
             </w:r>
             <w:r>
               <w:t>c</w:t>
             </w:r>
             <w:r>
-              <w:t>reate, edit, delete and list food items - see the ERD above for details</w:t>
+              <w:t xml:space="preserve">reate, edit, </w:t>
+            </w:r>
+            <w:proofErr w:type="gramStart"/>
+            <w:r>
+              <w:t>delete</w:t>
+            </w:r>
+            <w:proofErr w:type="gramEnd"/>
+            <w:r>
+              <w:t xml:space="preserve"> and list food items - see the ERD above for details</w:t>
             </w:r>
             <w:r>
               <w:t xml:space="preserve">; </w:t>
@@ -708,10 +740,26 @@
               <w:spacing w:after="0"/>
             </w:pPr>
             <w:r>
-              <w:t>Web Services (ThAmCo.Catering) to c</w:t>
-            </w:r>
-            <w:r>
-              <w:t xml:space="preserve">reate, edit, delete </w:t>
+              <w:t>Web Services (</w:t>
+            </w:r>
+            <w:proofErr w:type="spellStart"/>
+            <w:r>
+              <w:t>ThAmCo.Catering</w:t>
+            </w:r>
+            <w:proofErr w:type="spellEnd"/>
+            <w:r>
+              <w:t>) to c</w:t>
+            </w:r>
+            <w:r>
+              <w:t xml:space="preserve">reate, edit, </w:t>
+            </w:r>
+            <w:proofErr w:type="gramStart"/>
+            <w:r>
+              <w:t>delete</w:t>
+            </w:r>
+            <w:proofErr w:type="gramEnd"/>
+            <w:r>
+              <w:t xml:space="preserve"> </w:t>
             </w:r>
             <w:r>
               <w:t>and list the details of food Menus - see the ERD above for details</w:t>
@@ -765,7 +813,15 @@
               <w:spacing w:after="0"/>
             </w:pPr>
             <w:r>
-              <w:t>Web Services (ThAmCo.Catering) to a</w:t>
+              <w:t>Web Services (</w:t>
+            </w:r>
+            <w:proofErr w:type="spellStart"/>
+            <w:r>
+              <w:t>ThAmCo.Catering</w:t>
+            </w:r>
+            <w:proofErr w:type="spellEnd"/>
+            <w:r>
+              <w:t>) to a</w:t>
             </w:r>
             <w:r>
               <w:t xml:space="preserve">dd and remove </w:t>
@@ -828,10 +884,26 @@
               <w:spacing w:after="0"/>
             </w:pPr>
             <w:r>
-              <w:t>Web Services (ThAmCo.Catering) to b</w:t>
-            </w:r>
-            <w:r>
-              <w:t>ook, edit and cancel Food for an Event - see the ERD above for details.  The service should return the FoodBookingId as confirmation of the booking;</w:t>
+              <w:t>Web Services (</w:t>
+            </w:r>
+            <w:proofErr w:type="spellStart"/>
+            <w:r>
+              <w:t>ThAmCo.Catering</w:t>
+            </w:r>
+            <w:proofErr w:type="spellEnd"/>
+            <w:r>
+              <w:t>) to b</w:t>
+            </w:r>
+            <w:r>
+              <w:t xml:space="preserve">ook, edit and cancel Food for an Event - see the ERD above for details.  The service should return the </w:t>
+            </w:r>
+            <w:proofErr w:type="spellStart"/>
+            <w:r>
+              <w:t>FoodBookingId</w:t>
+            </w:r>
+            <w:proofErr w:type="spellEnd"/>
+            <w:r>
+              <w:t xml:space="preserve"> as confirmation of the booking;</w:t>
             </w:r>
           </w:p>
         </w:tc>
@@ -880,7 +952,15 @@
             </w:pPr>
             <w:r>
               <w:lastRenderedPageBreak/>
-              <w:t xml:space="preserve">Create, list and edit </w:t>
+              <w:t xml:space="preserve">Create, </w:t>
+            </w:r>
+            <w:proofErr w:type="gramStart"/>
+            <w:r>
+              <w:t>list</w:t>
+            </w:r>
+            <w:proofErr w:type="gramEnd"/>
+            <w:r>
+              <w:t xml:space="preserve"> and edit </w:t>
             </w:r>
             <w:r>
               <w:t>Guest</w:t>
@@ -934,7 +1014,15 @@
               <w:spacing w:after="0"/>
             </w:pPr>
             <w:r>
-              <w:t>Create a new Event, specifying as a minimum its title, date and EventType;</w:t>
+              <w:t xml:space="preserve">Create a new Event, specifying as a minimum its title, date and </w:t>
+            </w:r>
+            <w:proofErr w:type="spellStart"/>
+            <w:r>
+              <w:t>EventType</w:t>
+            </w:r>
+            <w:proofErr w:type="spellEnd"/>
+            <w:r>
+              <w:t>;</w:t>
             </w:r>
           </w:p>
         </w:tc>
@@ -1343,12 +1431,14 @@
             <w:r>
               <w:t xml:space="preserve">Reserve an appropriate, available Venue for an Event via the </w:t>
             </w:r>
+            <w:proofErr w:type="spellStart"/>
             <w:r>
               <w:rPr>
                 <w:i/>
               </w:rPr>
               <w:t>ThAmCo.Venues</w:t>
             </w:r>
+            <w:proofErr w:type="spellEnd"/>
             <w:r>
               <w:t xml:space="preserve"> web service, freeing any previously associated Venue;</w:t>
             </w:r>
@@ -1363,6 +1453,9 @@
               <w:spacing w:after="0"/>
               <w:jc w:val="center"/>
             </w:pPr>
+            <w:r>
+              <w:t>x</w:t>
+            </w:r>
           </w:p>
         </w:tc>
         <w:tc>
@@ -1408,6 +1501,9 @@
               <w:spacing w:after="0"/>
               <w:jc w:val="center"/>
             </w:pPr>
+            <w:r>
+              <w:t>x</w:t>
+            </w:r>
           </w:p>
         </w:tc>
         <w:tc>
@@ -1440,7 +1536,15 @@
               <w:spacing w:after="0"/>
             </w:pPr>
             <w:r>
-              <w:t>Create, list and edit Staff;</w:t>
+              <w:t xml:space="preserve">Create, </w:t>
+            </w:r>
+            <w:proofErr w:type="gramStart"/>
+            <w:r>
+              <w:t>list</w:t>
+            </w:r>
+            <w:proofErr w:type="gramEnd"/>
+            <w:r>
+              <w:t xml:space="preserve"> and edit Staff;</w:t>
             </w:r>
           </w:p>
         </w:tc>
@@ -1501,6 +1605,9 @@
               <w:spacing w:after="0"/>
               <w:jc w:val="center"/>
             </w:pPr>
+            <w:r>
+              <w:t>x</w:t>
+            </w:r>
           </w:p>
         </w:tc>
         <w:tc>
@@ -1904,19 +2011,30 @@
               <w:spacing w:after="0"/>
             </w:pPr>
             <w:r>
-              <w:t>Display a detailed list of available Venues, filtered by EventType and date range, and then create a new Event by picking a result;</w:t>
-            </w:r>
-          </w:p>
-        </w:tc>
-        <w:tc>
-          <w:tcPr>
-            <w:tcW w:w="1276" w:type="dxa"/>
-          </w:tcPr>
-          <w:p>
-            <w:pPr>
-              <w:spacing w:after="0"/>
-              <w:jc w:val="center"/>
-            </w:pPr>
+              <w:t xml:space="preserve">Display a detailed list of available Venues, filtered by </w:t>
+            </w:r>
+            <w:proofErr w:type="spellStart"/>
+            <w:r>
+              <w:t>EventType</w:t>
+            </w:r>
+            <w:proofErr w:type="spellEnd"/>
+            <w:r>
+              <w:t xml:space="preserve"> and date range, and then create a new Event by picking a result;</w:t>
+            </w:r>
+          </w:p>
+        </w:tc>
+        <w:tc>
+          <w:tcPr>
+            <w:tcW w:w="1276" w:type="dxa"/>
+          </w:tcPr>
+          <w:p>
+            <w:pPr>
+              <w:spacing w:after="0"/>
+              <w:jc w:val="center"/>
+            </w:pPr>
+            <w:r>
+              <w:t>x</w:t>
+            </w:r>
           </w:p>
         </w:tc>
         <w:tc>
@@ -1962,6 +2080,9 @@
               <w:spacing w:after="0"/>
               <w:jc w:val="center"/>
             </w:pPr>
+            <w:r>
+              <w:t>x</w:t>
+            </w:r>
           </w:p>
         </w:tc>
         <w:tc>
@@ -3455,6 +3576,21 @@
 </file>
 
 <file path=customXml/item1.xml><?xml version="1.0" encoding="utf-8"?>
+<?mso-contentType ?>
+<FormTemplates xmlns="http://schemas.microsoft.com/sharepoint/v3/contenttype/forms">
+  <Display>DocumentLibraryForm</Display>
+  <Edit>DocumentLibraryForm</Edit>
+  <New>DocumentLibraryForm</New>
+</FormTemplates>
+</file>
+
+<file path=customXml/item2.xml><?xml version="1.0" encoding="utf-8"?>
+<p:properties xmlns:p="http://schemas.microsoft.com/office/2006/metadata/properties" xmlns:xsi="http://www.w3.org/2001/XMLSchema-instance" xmlns:pc="http://schemas.microsoft.com/office/infopath/2007/PartnerControls">
+  <documentManagement/>
+</p:properties>
+</file>
+
+<file path=customXml/item3.xml><?xml version="1.0" encoding="utf-8"?>
 <ct:contentTypeSchema xmlns:ct="http://schemas.microsoft.com/office/2006/metadata/contentType" xmlns:ma="http://schemas.microsoft.com/office/2006/metadata/properties/metaAttributes" ct:_="" ma:_="" ma:contentTypeName="Document" ma:contentTypeID="0x010100C2CAB30936697E478A23B894AB542FC8" ma:contentTypeVersion="4" ma:contentTypeDescription="Create a new document." ma:contentTypeScope="" ma:versionID="f203f3fca7a20f9f21194ddd3b885766">
   <xsd:schema xmlns:xsd="http://www.w3.org/2001/XMLSchema" xmlns:xs="http://www.w3.org/2001/XMLSchema" xmlns:p="http://schemas.microsoft.com/office/2006/metadata/properties" xmlns:ns2="268b9e0f-b467-4d5d-bc07-357461ad3612" targetNamespace="http://schemas.microsoft.com/office/2006/metadata/properties" ma:root="true" ma:fieldsID="e919af2092db18f7fcd807f4e1ea8cf4" ns2:_="">
     <xsd:import namespace="268b9e0f-b467-4d5d-bc07-357461ad3612"/>
@@ -3600,22 +3736,24 @@
 </ct:contentTypeSchema>
 </file>
 
-<file path=customXml/item2.xml><?xml version="1.0" encoding="utf-8"?>
-<p:properties xmlns:p="http://schemas.microsoft.com/office/2006/metadata/properties" xmlns:xsi="http://www.w3.org/2001/XMLSchema-instance" xmlns:pc="http://schemas.microsoft.com/office/infopath/2007/PartnerControls">
-  <documentManagement/>
-</p:properties>
+<file path=customXml/itemProps1.xml><?xml version="1.0" encoding="utf-8"?>
+<ds:datastoreItem xmlns:ds="http://schemas.openxmlformats.org/officeDocument/2006/customXml" ds:itemID="{50B6189B-4438-4002-9378-858E6F48B7AB}">
+  <ds:schemaRefs>
+    <ds:schemaRef ds:uri="http://schemas.microsoft.com/sharepoint/v3/contenttype/forms"/>
+  </ds:schemaRefs>
+</ds:datastoreItem>
 </file>
 
-<file path=customXml/item3.xml><?xml version="1.0" encoding="utf-8"?>
-<?mso-contentType ?>
-<FormTemplates xmlns="http://schemas.microsoft.com/sharepoint/v3/contenttype/forms">
-  <Display>DocumentLibraryForm</Display>
-  <Edit>DocumentLibraryForm</Edit>
-  <New>DocumentLibraryForm</New>
-</FormTemplates>
+<file path=customXml/itemProps2.xml><?xml version="1.0" encoding="utf-8"?>
+<ds:datastoreItem xmlns:ds="http://schemas.openxmlformats.org/officeDocument/2006/customXml" ds:itemID="{8437EFFF-C627-4F35-93E2-E06482B75777}">
+  <ds:schemaRefs>
+    <ds:schemaRef ds:uri="http://schemas.microsoft.com/office/2006/metadata/properties"/>
+    <ds:schemaRef ds:uri="http://schemas.microsoft.com/office/infopath/2007/PartnerControls"/>
+  </ds:schemaRefs>
+</ds:datastoreItem>
 </file>
 
-<file path=customXml/itemProps1.xml><?xml version="1.0" encoding="utf-8"?>
+<file path=customXml/itemProps3.xml><?xml version="1.0" encoding="utf-8"?>
 <ds:datastoreItem xmlns:ds="http://schemas.openxmlformats.org/officeDocument/2006/customXml" ds:itemID="{54136967-C738-4C00-8500-4F5D8B0973DB}">
   <ds:schemaRefs>
     <ds:schemaRef ds:uri="http://schemas.microsoft.com/office/2006/metadata/contentType"/>
@@ -3631,21 +3769,4 @@
     <ds:schemaRef ds:uri="http://schemas.microsoft.com/internal/obd"/>
   </ds:schemaRefs>
 </ds:datastoreItem>
-</file>
-
-<file path=customXml/itemProps2.xml><?xml version="1.0" encoding="utf-8"?>
-<ds:datastoreItem xmlns:ds="http://schemas.openxmlformats.org/officeDocument/2006/customXml" ds:itemID="{8437EFFF-C627-4F35-93E2-E06482B75777}">
-  <ds:schemaRefs>
-    <ds:schemaRef ds:uri="http://schemas.microsoft.com/office/2006/metadata/properties"/>
-    <ds:schemaRef ds:uri="http://schemas.microsoft.com/office/infopath/2007/PartnerControls"/>
-  </ds:schemaRefs>
-</ds:datastoreItem>
-</file>
-
-<file path=customXml/itemProps3.xml><?xml version="1.0" encoding="utf-8"?>
-<ds:datastoreItem xmlns:ds="http://schemas.openxmlformats.org/officeDocument/2006/customXml" ds:itemID="{50B6189B-4438-4002-9378-858E6F48B7AB}">
-  <ds:schemaRefs>
-    <ds:schemaRef ds:uri="http://schemas.microsoft.com/sharepoint/v3/contenttype/forms"/>
-  </ds:schemaRefs>
-</ds:datastoreItem>
 </file>
</xml_diff>